<commit_message>
Flashcards: general concepts update + memory ones
</commit_message>
<xml_diff>
--- a/flashcards/fc_generalconcepts.docx
+++ b/flashcards/fc_generalconcepts.docx
@@ -73,14 +73,7 @@
                 <w:rFonts w:ascii="Arial" w:hAnsi="Arial" w:cs="Arial"/>
                 <w:lang w:val="en-US"/>
               </w:rPr>
-              <w:t>A</w:t>
-            </w:r>
-            <w:r>
-              <w:rPr>
-                <w:rFonts w:ascii="Arial" w:hAnsi="Arial" w:cs="Arial"/>
-                <w:lang w:val="en-US"/>
-              </w:rPr>
-              <w:t xml:space="preserve"> named location which stores data or information permanently.</w:t>
+              <w:t>A named location which stores data or information permanently.</w:t>
             </w:r>
           </w:p>
         </w:tc>
@@ -143,14 +136,7 @@
                 <w:rFonts w:ascii="Arial" w:hAnsi="Arial" w:cs="Arial"/>
                 <w:lang w:val="en-US"/>
               </w:rPr>
-              <w:t xml:space="preserve">It is a </w:t>
-            </w:r>
-            <w:r>
-              <w:rPr>
-                <w:rFonts w:ascii="Arial" w:hAnsi="Arial" w:cs="Arial"/>
-                <w:lang w:val="en-US"/>
-              </w:rPr>
-              <w:t>blueprint from which objects are created. A class contains methods and variables associated with an instance of a class.</w:t>
+              <w:t>It is a blueprint from which objects are created. A class contains methods and variables associated with an instance of a class.</w:t>
             </w:r>
           </w:p>
           <w:p>
@@ -236,35 +222,14 @@
                 <w:rFonts w:ascii="Arial" w:hAnsi="Arial" w:cs="Arial"/>
                 <w:lang w:val="en-US"/>
               </w:rPr>
-              <w:t xml:space="preserve">It is </w:t>
-            </w:r>
-            <w:r>
-              <w:rPr>
-                <w:rFonts w:ascii="Arial" w:hAnsi="Arial" w:cs="Arial"/>
-                <w:lang w:val="en-US"/>
-              </w:rPr>
-              <w:t>an instance of a class.</w:t>
+              <w:t>It is an instance of a class.</w:t>
             </w:r>
             <w:r>
               <w:rPr>
                 <w:rFonts w:ascii="Arial" w:hAnsi="Arial" w:cs="Arial"/>
                 <w:lang w:val="en-GB"/>
               </w:rPr>
-              <w:t xml:space="preserve">The object has state and </w:t>
-            </w:r>
-            <w:r>
-              <w:rPr>
-                <w:rFonts w:ascii="Arial" w:hAnsi="Arial" w:cs="Arial"/>
-                <w:lang w:val="en-GB"/>
-              </w:rPr>
-              <w:t>behaviour</w:t>
-            </w:r>
-            <w:r>
-              <w:rPr>
-                <w:rFonts w:ascii="Arial" w:hAnsi="Arial" w:cs="Arial"/>
-                <w:lang w:val="en-GB"/>
-              </w:rPr>
-              <w:t>.</w:t>
+              <w:t>The object has state and behaviour.</w:t>
             </w:r>
           </w:p>
         </w:tc>
@@ -334,28 +299,7 @@
                 <w:rFonts w:ascii="Arial" w:hAnsi="Arial" w:cs="Arial"/>
                 <w:lang w:val="en-US"/>
               </w:rPr>
-              <w:t>It i</w:t>
-            </w:r>
-            <w:r>
-              <w:rPr>
-                <w:rFonts w:ascii="Arial" w:hAnsi="Arial" w:cs="Arial"/>
-                <w:lang w:val="en-US"/>
-              </w:rPr>
-              <w:t xml:space="preserve">s a method used to create an </w:t>
-            </w:r>
-            <w:r>
-              <w:rPr>
-                <w:rFonts w:ascii="Arial" w:hAnsi="Arial" w:cs="Arial"/>
-                <w:lang w:val="en-US"/>
-              </w:rPr>
-              <w:t>o</w:t>
-            </w:r>
-            <w:r>
-              <w:rPr>
-                <w:rFonts w:ascii="Arial" w:hAnsi="Arial" w:cs="Arial"/>
-                <w:lang w:val="en-US"/>
-              </w:rPr>
-              <w:t xml:space="preserve">bject of a class. </w:t>
+              <w:t xml:space="preserve">It is a method used to create an object of a class. </w:t>
             </w:r>
           </w:p>
           <w:p>
@@ -566,14 +510,7 @@
                 <w:rFonts w:ascii="Arial" w:hAnsi="Arial" w:cs="Arial"/>
                 <w:lang w:val="en-GB"/>
               </w:rPr>
-              <w:t>programming language divides the problem into smaller structural blocks each of which handles a particular responsibility)</w:t>
-            </w:r>
-            <w:r>
-              <w:rPr>
-                <w:rFonts w:ascii="Arial" w:hAnsi="Arial" w:cs="Arial"/>
-                <w:lang w:val="en-GB"/>
-              </w:rPr>
-              <w:t>.</w:t>
+              <w:t>programming language divides the problem into smaller structural blocks each of which handles a particular responsibility).</w:t>
             </w:r>
           </w:p>
         </w:tc>
@@ -1033,28 +970,7 @@
                 <w:rFonts w:ascii="Arial" w:hAnsi="Arial" w:cs="Arial"/>
                 <w:lang w:val="en-GB"/>
               </w:rPr>
-              <w:t xml:space="preserve">Example: </w:t>
-            </w:r>
-            <w:r>
-              <w:rPr>
-                <w:rFonts w:ascii="Arial" w:hAnsi="Arial" w:cs="Arial"/>
-                <w:lang w:val="en-GB"/>
-              </w:rPr>
-              <w:t xml:space="preserve">class Shape with method Area; </w:t>
-            </w:r>
-            <w:r>
-              <w:rPr>
-                <w:rFonts w:ascii="Arial" w:hAnsi="Arial" w:cs="Arial"/>
-                <w:lang w:val="en-GB"/>
-              </w:rPr>
-              <w:t xml:space="preserve">calculates differently for </w:t>
-            </w:r>
-            <w:r>
-              <w:rPr>
-                <w:rFonts w:ascii="Arial" w:hAnsi="Arial" w:cs="Arial"/>
-                <w:lang w:val="en-GB"/>
-              </w:rPr>
-              <w:t>rectangle, circle…</w:t>
+              <w:t>Example: class Shape with method Area; calculates differently for rectangle, circle…</w:t>
             </w:r>
           </w:p>
         </w:tc>
@@ -1208,14 +1124,7 @@
                 <w:rFonts w:ascii="Arial" w:hAnsi="Arial" w:cs="Arial"/>
                 <w:lang w:val="en-GB"/>
               </w:rPr>
-              <w:t>We take out unnecessary details and only focus on aspects that are necessary to that context or system under consideration</w:t>
-            </w:r>
-            <w:r>
-              <w:rPr>
-                <w:rFonts w:ascii="Arial" w:hAnsi="Arial" w:cs="Arial"/>
-                <w:lang w:val="en-GB"/>
-              </w:rPr>
-              <w:t>.</w:t>
+              <w:t>We take out unnecessary details and only focus on aspects that are necessary to that context or system under consideration.</w:t>
             </w:r>
           </w:p>
         </w:tc>
@@ -1562,21 +1471,22 @@
                 <w:rFonts w:ascii="Arial" w:hAnsi="Arial" w:cs="Arial"/>
                 <w:lang w:val="en-GB"/>
               </w:rPr>
-              <w:t xml:space="preserve">1. </w:t>
-            </w:r>
-            <w:r>
+              <w:t xml:space="preserve">1. No modifier: visible to overall package </w:t>
+            </w:r>
+          </w:p>
+          <w:p>
+            <w:pPr>
               <w:rPr>
                 <w:rFonts w:ascii="Arial" w:hAnsi="Arial" w:cs="Arial"/>
                 <w:lang w:val="en-GB"/>
               </w:rPr>
-              <w:t>No modifier: v</w:t>
-            </w:r>
+            </w:pPr>
             <w:r>
               <w:rPr>
                 <w:rFonts w:ascii="Arial" w:hAnsi="Arial" w:cs="Arial"/>
                 <w:lang w:val="en-GB"/>
               </w:rPr>
-              <w:t xml:space="preserve">isible to overall package </w:t>
+              <w:t>2. Private: visible to class only</w:t>
             </w:r>
           </w:p>
           <w:p>
@@ -1591,79 +1501,22 @@
                 <w:rFonts w:ascii="Arial" w:hAnsi="Arial" w:cs="Arial"/>
                 <w:lang w:val="en-GB"/>
               </w:rPr>
-              <w:t>2. Private</w:t>
-            </w:r>
+              <w:t>3. Public: visible to the world</w:t>
+            </w:r>
+          </w:p>
+          <w:p>
+            <w:pPr>
+              <w:rPr>
+                <w:rFonts w:ascii="Helvetica" w:hAnsi="Helvetica"/>
+                <w:lang w:val="en-US"/>
+              </w:rPr>
+            </w:pPr>
             <w:r>
               <w:rPr>
                 <w:rFonts w:ascii="Arial" w:hAnsi="Arial" w:cs="Arial"/>
                 <w:lang w:val="en-GB"/>
               </w:rPr>
-              <w:t xml:space="preserve">: </w:t>
-            </w:r>
-            <w:r>
-              <w:rPr>
-                <w:rFonts w:ascii="Arial" w:hAnsi="Arial" w:cs="Arial"/>
-                <w:lang w:val="en-GB"/>
-              </w:rPr>
-              <w:t>visible to class only</w:t>
-            </w:r>
-          </w:p>
-          <w:p>
-            <w:pPr>
-              <w:rPr>
-                <w:rFonts w:ascii="Arial" w:hAnsi="Arial" w:cs="Arial"/>
-                <w:lang w:val="en-GB"/>
-              </w:rPr>
-            </w:pPr>
-            <w:r>
-              <w:rPr>
-                <w:rFonts w:ascii="Arial" w:hAnsi="Arial" w:cs="Arial"/>
-                <w:lang w:val="en-GB"/>
-              </w:rPr>
-              <w:t>3. Public</w:t>
-            </w:r>
-            <w:r>
-              <w:rPr>
-                <w:rFonts w:ascii="Arial" w:hAnsi="Arial" w:cs="Arial"/>
-                <w:lang w:val="en-GB"/>
-              </w:rPr>
-              <w:t xml:space="preserve">: </w:t>
-            </w:r>
-            <w:r>
-              <w:rPr>
-                <w:rFonts w:ascii="Arial" w:hAnsi="Arial" w:cs="Arial"/>
-                <w:lang w:val="en-GB"/>
-              </w:rPr>
-              <w:t>visible to the world</w:t>
-            </w:r>
-          </w:p>
-          <w:p>
-            <w:pPr>
-              <w:rPr>
-                <w:rFonts w:ascii="Helvetica" w:hAnsi="Helvetica"/>
-                <w:lang w:val="en-US"/>
-              </w:rPr>
-            </w:pPr>
-            <w:r>
-              <w:rPr>
-                <w:rFonts w:ascii="Arial" w:hAnsi="Arial" w:cs="Arial"/>
-                <w:lang w:val="en-GB"/>
-              </w:rPr>
-              <w:t>4. Protected</w:t>
-            </w:r>
-            <w:r>
-              <w:rPr>
-                <w:rFonts w:ascii="Arial" w:hAnsi="Arial" w:cs="Arial"/>
-                <w:lang w:val="en-GB"/>
-              </w:rPr>
-              <w:t xml:space="preserve">: </w:t>
-            </w:r>
-            <w:r>
-              <w:rPr>
-                <w:rFonts w:ascii="Arial" w:hAnsi="Arial" w:cs="Arial"/>
-                <w:lang w:val="en-GB"/>
-              </w:rPr>
-              <w:t>visible to package and subclass</w:t>
+              <w:t>4. Protected: visible to package and subclass</w:t>
             </w:r>
           </w:p>
         </w:tc>
@@ -1720,14 +1573,7 @@
                 <w:rFonts w:ascii="Arial" w:hAnsi="Arial" w:cs="Arial"/>
                 <w:lang w:val="en-GB"/>
               </w:rPr>
-              <w:t>C</w:t>
-            </w:r>
-            <w:r>
-              <w:rPr>
-                <w:rFonts w:ascii="Arial" w:hAnsi="Arial" w:cs="Arial"/>
-                <w:lang w:val="en-GB"/>
-              </w:rPr>
-              <w:t>lasses to access a primitive data type (boolean, characters, integers) as an object.</w:t>
+              <w:t>Classes to access a primitive data type (boolean, characters, integers) as an object.</w:t>
             </w:r>
           </w:p>
         </w:tc>
@@ -1810,21 +1656,7 @@
                 <w:rFonts w:ascii="Arial" w:hAnsi="Arial" w:cs="Arial"/>
                 <w:lang w:val="en-US"/>
               </w:rPr>
-              <w:t xml:space="preserve">Overriding: two methods having the same method name and parameters, but </w:t>
-            </w:r>
-            <w:r>
-              <w:rPr>
-                <w:rFonts w:ascii="Arial" w:hAnsi="Arial" w:cs="Arial"/>
-                <w:lang w:val="en-US"/>
-              </w:rPr>
-              <w:t>one</w:t>
-            </w:r>
-            <w:r>
-              <w:rPr>
-                <w:rFonts w:ascii="Arial" w:hAnsi="Arial" w:cs="Arial"/>
-                <w:lang w:val="en-US"/>
-              </w:rPr>
-              <w:t xml:space="preserve"> of the methods is in the parent class and the other is in the child class</w:t>
+              <w:t>Overriding: two methods having the same method name and parameters, but one of the methods is in the parent class and the other is in the child class</w:t>
             </w:r>
           </w:p>
           <w:p>
@@ -2037,14 +1869,7 @@
                 <w:rFonts w:ascii="Arial" w:hAnsi="Arial" w:cs="Arial"/>
                 <w:lang w:val="en-US"/>
               </w:rPr>
-              <w:t>A c</w:t>
-            </w:r>
-            <w:r>
-              <w:rPr>
-                <w:rFonts w:ascii="Arial" w:hAnsi="Arial" w:cs="Arial"/>
-                <w:lang w:val="en-US"/>
-              </w:rPr>
-              <w:t>lass can implement multiple interfaces.</w:t>
+              <w:t>A class can implement multiple interfaces.</w:t>
             </w:r>
           </w:p>
         </w:tc>
@@ -2635,14 +2460,7 @@
                 <w:rFonts w:ascii="Arial" w:hAnsi="Arial" w:cs="Arial"/>
                 <w:lang w:val="en-GB"/>
               </w:rPr>
-              <w:t>The</w:t>
-            </w:r>
-            <w:r>
-              <w:rPr>
-                <w:rFonts w:ascii="Arial" w:hAnsi="Arial" w:cs="Arial"/>
-                <w:lang w:val="en-GB"/>
-              </w:rPr>
-              <w:t xml:space="preserve"> ability of a </w:t>
+              <w:t xml:space="preserve">The ability of a </w:t>
             </w:r>
             <w:r>
               <w:rPr>
@@ -2755,14 +2573,7 @@
                 <w:rFonts w:ascii="Arial" w:hAnsi="Arial" w:cs="Arial"/>
                 <w:lang w:val="en-GB"/>
               </w:rPr>
-              <w:t>A</w:t>
-            </w:r>
-            <w:r>
-              <w:rPr>
-                <w:rFonts w:ascii="Arial" w:hAnsi="Arial" w:cs="Arial"/>
-                <w:lang w:val="en-GB"/>
-              </w:rPr>
-              <w:t xml:space="preserve"> state in which each member of a group is waiting for another member, including itself, to take action</w:t>
+              <w:t>A state in which each member of a group is waiting for another member, including itself, to take action</w:t>
             </w:r>
           </w:p>
         </w:tc>
@@ -2818,36 +2629,22 @@
                 <w:rFonts w:ascii="Arial" w:hAnsi="Arial" w:cs="Arial"/>
                 <w:lang w:val="en-GB"/>
               </w:rPr>
-              <w:t xml:space="preserve">A process </w:t>
-            </w:r>
+              <w:t xml:space="preserve">A process is an executing instance of an application. </w:t>
+            </w:r>
+          </w:p>
+          <w:p>
+            <w:pPr>
+              <w:rPr>
+                <w:rFonts w:ascii="Helvetica" w:hAnsi="Helvetica"/>
+                <w:lang w:val="en-US"/>
+              </w:rPr>
+            </w:pPr>
             <w:r>
               <w:rPr>
                 <w:rFonts w:ascii="Arial" w:hAnsi="Arial" w:cs="Arial"/>
                 <w:lang w:val="en-GB"/>
               </w:rPr>
-              <w:t xml:space="preserve">is an executing instance of an application. </w:t>
-            </w:r>
-          </w:p>
-          <w:p>
-            <w:pPr>
-              <w:rPr>
-                <w:rFonts w:ascii="Helvetica" w:hAnsi="Helvetica"/>
-                <w:lang w:val="en-US"/>
-              </w:rPr>
-            </w:pPr>
-            <w:r>
-              <w:rPr>
-                <w:rFonts w:ascii="Arial" w:hAnsi="Arial" w:cs="Arial"/>
-                <w:lang w:val="en-GB"/>
-              </w:rPr>
-              <w:t xml:space="preserve">A </w:t>
-            </w:r>
-            <w:r>
-              <w:rPr>
-                <w:rFonts w:ascii="Arial" w:hAnsi="Arial" w:cs="Arial"/>
-                <w:lang w:val="en-GB"/>
-              </w:rPr>
-              <w:t>process can contain multiple threads.</w:t>
+              <w:t>A process can contain multiple threads.</w:t>
             </w:r>
           </w:p>
         </w:tc>
@@ -3426,16 +3223,7 @@
                       <w:szCs w:val="20"/>
                       <w:lang w:val="en-US"/>
                     </w:rPr>
-                    <w:t>.L</w:t>
-                  </w:r>
-                  <w:r>
-                    <w:rPr>
-                      <w:rFonts w:ascii="Helvetica" w:hAnsi="Helvetica"/>
-                      <w:sz w:val="20"/>
-                      <w:szCs w:val="20"/>
-                      <w:lang w:val="en-US"/>
-                    </w:rPr>
-                    <w:t>ikelihood of deadlock.</w:t>
+                    <w:t>.Likelihood of deadlock.</w:t>
                   </w:r>
                 </w:p>
               </w:tc>
@@ -3538,6 +3326,17 @@
                 <w:lang w:val="en-US"/>
               </w:rPr>
             </w:pPr>
+            <w:r>
+              <w:rPr>
+                <w:rFonts w:ascii="Helvetica" w:hAnsi="Helvetica"/>
+                <w:b/>
+                <w:bCs/>
+                <w:sz w:val="40"/>
+                <w:szCs w:val="40"/>
+                <w:lang w:val="en-US"/>
+              </w:rPr>
+              <w:t>What is a variable?</w:t>
+            </w:r>
           </w:p>
         </w:tc>
         <w:tc>
@@ -3552,6 +3351,13 @@
                 <w:lang w:val="en-US"/>
               </w:rPr>
             </w:pPr>
+            <w:r>
+              <w:rPr>
+                <w:rFonts w:ascii="Helvetica" w:hAnsi="Helvetica"/>
+                <w:lang w:val="en-US"/>
+              </w:rPr>
+              <w:t>Variables are identifiers that you create to hold values or references to objects in your code. A variable is essentially a named memory location.</w:t>
+            </w:r>
           </w:p>
         </w:tc>
       </w:tr>

</xml_diff>